<commit_message>
jeesite采用技术: springmvc + mybatis +shiro+sitemesh + Activiti+ Druid+ CKFinder
</commit_message>
<xml_diff>
--- a/参考项目.docx
+++ b/参考项目.docx
@@ -39,6 +39,11 @@
       </w:r>
     </w:p>
     <w:p>
+      <w:pPr>
+        <w:rPr>
+          <w:rFonts w:hint="eastAsia"/>
+        </w:rPr>
+      </w:pPr>
       <w:r>
         <w:rPr>
           <w:rFonts w:hint="eastAsia"/>
@@ -65,6 +70,113 @@
       </w:r>
       <w:r>
         <w:t>https://github.com/thinkgem/jeesite</w:t>
+      </w:r>
+    </w:p>
+    <w:p>
+      <w:r>
+        <w:rPr>
+          <w:rFonts w:hint="eastAsia"/>
+        </w:rPr>
+        <w:tab/>
+      </w:r>
+      <w:r>
+        <w:rPr>
+          <w:rFonts w:hint="eastAsia"/>
+        </w:rPr>
+        <w:t>采用技术</w:t>
+      </w:r>
+      <w:r>
+        <w:rPr>
+          <w:rFonts w:hint="eastAsia"/>
+        </w:rPr>
+        <w:t>:</w:t>
+      </w:r>
+      <w:r>
+        <w:t xml:space="preserve"> </w:t>
+      </w:r>
+      <w:r>
+        <w:rPr>
+          <w:b/>
+        </w:rPr>
+        <w:t>spring</w:t>
+      </w:r>
+      <w:r>
+        <w:rPr>
+          <w:rFonts w:hint="eastAsia"/>
+          <w:b/>
+        </w:rPr>
+        <w:t>mvc +</w:t>
+      </w:r>
+      <w:r>
+        <w:rPr>
+          <w:b/>
+        </w:rPr>
+        <w:t xml:space="preserve"> mybatis </w:t>
+      </w:r>
+      <w:r>
+        <w:rPr>
+          <w:rFonts w:hint="eastAsia"/>
+          <w:b/>
+        </w:rPr>
+        <w:t>+</w:t>
+      </w:r>
+      <w:r>
+        <w:rPr>
+          <w:b/>
+        </w:rPr>
+        <w:t>shiro</w:t>
+      </w:r>
+      <w:r>
+        <w:rPr>
+          <w:rFonts w:hint="eastAsia"/>
+          <w:b/>
+        </w:rPr>
+        <w:t>+</w:t>
+      </w:r>
+      <w:r>
+        <w:rPr>
+          <w:b/>
+        </w:rPr>
+        <w:t>sitemesh</w:t>
+      </w:r>
+      <w:r>
+        <w:rPr>
+          <w:rFonts w:hint="eastAsia"/>
+          <w:b/>
+        </w:rPr>
+        <w:t xml:space="preserve"> + </w:t>
+      </w:r>
+      <w:r>
+        <w:rPr>
+          <w:b/>
+        </w:rPr>
+        <w:t>Activiti</w:t>
+      </w:r>
+      <w:r>
+        <w:rPr>
+          <w:rFonts w:hint="eastAsia"/>
+          <w:b/>
+        </w:rPr>
+        <w:t>+</w:t>
+      </w:r>
+      <w:r>
+        <w:rPr>
+          <w:b/>
+        </w:rPr>
+        <w:t xml:space="preserve"> Druid</w:t>
+      </w:r>
+      <w:r>
+        <w:rPr>
+          <w:rFonts w:hint="eastAsia"/>
+          <w:b/>
+        </w:rPr>
+        <w:t>+</w:t>
+      </w:r>
+      <w:r>
+        <w:rPr>
+          <w:b/>
+        </w:rPr>
+        <w:t xml:space="preserve"> CKFinder</w:t>
       </w:r>
     </w:p>
     <w:p>
@@ -1667,15 +1779,11 @@
       </w:r>
     </w:p>
     <w:p>
-      <w:pPr>
-        <w:rPr>
-          <w:rFonts w:hint="eastAsia"/>
-        </w:rPr>
-      </w:pPr>
-      <w:r>
-        <w:rPr>
-          <w:rFonts w:hint="eastAsia"/>
-        </w:rPr>
+      <w:r>
+        <w:rPr>
+          <w:rFonts w:hint="eastAsia"/>
+        </w:rPr>
+        <w:lastRenderedPageBreak/>
         <w:t>查看端口占用情况：</w:t>
       </w:r>
       <w:r>
@@ -1683,16 +1791,10 @@
       </w:r>
     </w:p>
     <w:p>
-      <w:pPr>
-        <w:rPr>
-          <w:rFonts w:hint="eastAsia"/>
-        </w:rPr>
-      </w:pPr>
-      <w:r>
-        <w:rPr>
-          <w:rFonts w:hint="eastAsia"/>
-        </w:rPr>
-        <w:lastRenderedPageBreak/>
+      <w:r>
+        <w:rPr>
+          <w:rFonts w:hint="eastAsia"/>
+        </w:rPr>
         <w:t>apache</w:t>
       </w:r>
       <w:r>
@@ -1706,11 +1808,6 @@
       </w:r>
     </w:p>
     <w:p>
-      <w:pPr>
-        <w:rPr>
-          <w:rFonts w:hint="eastAsia"/>
-        </w:rPr>
-      </w:pPr>
       <w:r>
         <w:rPr>
           <w:rFonts w:hint="eastAsia"/>

</xml_diff>

<commit_message>
jshoper3x采用技术: Struts2+ Hibernate+UrlRewrite+ dwr+ activiti+ ehcache+ email+ redis
</commit_message>
<xml_diff>
--- a/参考项目.docx
+++ b/参考项目.docx
@@ -39,11 +39,6 @@
       </w:r>
     </w:p>
     <w:p>
-      <w:pPr>
-        <w:rPr>
-          <w:rFonts w:hint="eastAsia"/>
-        </w:rPr>
-      </w:pPr>
       <w:r>
         <w:rPr>
           <w:rFonts w:hint="eastAsia"/>
@@ -180,6 +175,13 @@
       </w:r>
     </w:p>
     <w:p>
+      <w:pPr>
+        <w:tabs>
+          <w:tab w:val="left" w:pos="720"/>
+          <w:tab w:val="left" w:pos="1440"/>
+          <w:tab w:val="center" w:pos="4320"/>
+        </w:tabs>
+      </w:pPr>
       <w:r>
         <w:rPr>
           <w:rFonts w:hint="eastAsia"/>
@@ -191,6 +193,9 @@
           <w:rFonts w:hint="eastAsia"/>
         </w:rPr>
         <w:t>安装步骤：</w:t>
+      </w:r>
+      <w:r>
+        <w:tab/>
       </w:r>
     </w:p>
     <w:p>
@@ -231,6 +236,11 @@
       </w:r>
     </w:p>
     <w:p>
+      <w:pPr>
+        <w:rPr>
+          <w:rFonts w:hint="eastAsia"/>
+        </w:rPr>
+      </w:pPr>
       <w:r>
         <w:rPr>
           <w:rFonts w:hint="eastAsia"/>
@@ -257,6 +267,98 @@
       </w:r>
       <w:r>
         <w:t>https://github.com/sdywcd/jshoper3x</w:t>
+      </w:r>
+    </w:p>
+    <w:p>
+      <w:r>
+        <w:rPr>
+          <w:rFonts w:hint="eastAsia"/>
+        </w:rPr>
+        <w:tab/>
+      </w:r>
+      <w:r>
+        <w:rPr>
+          <w:rFonts w:hint="eastAsia"/>
+        </w:rPr>
+        <w:t>采用技术：</w:t>
+      </w:r>
+      <w:r>
+        <w:rPr>
+          <w:rFonts w:hint="eastAsia"/>
+        </w:rPr>
+        <w:t>S</w:t>
+      </w:r>
+      <w:r>
+        <w:t>truts2</w:t>
+      </w:r>
+      <w:r>
+        <w:rPr>
+          <w:rFonts w:hint="eastAsia"/>
+        </w:rPr>
+        <w:t>+</w:t>
+      </w:r>
+      <w:r>
+        <w:t xml:space="preserve"> </w:t>
+      </w:r>
+      <w:r>
+        <w:t>Hibernate</w:t>
+      </w:r>
+      <w:r>
+        <w:rPr>
+          <w:rFonts w:hint="eastAsia"/>
+        </w:rPr>
+        <w:t>+</w:t>
+      </w:r>
+      <w:r>
+        <w:t>UrlRewrite</w:t>
+      </w:r>
+      <w:r>
+        <w:rPr>
+          <w:rFonts w:hint="eastAsia"/>
+        </w:rPr>
+        <w:t>+</w:t>
+      </w:r>
+      <w:r>
+        <w:t xml:space="preserve"> </w:t>
+      </w:r>
+      <w:r>
+        <w:t>dwr</w:t>
+      </w:r>
+      <w:r>
+        <w:rPr>
+          <w:rFonts w:hint="eastAsia"/>
+        </w:rPr>
+        <w:t>+</w:t>
+      </w:r>
+      <w:r>
+        <w:t xml:space="preserve"> activiti</w:t>
+      </w:r>
+      <w:r>
+        <w:rPr>
+          <w:rFonts w:hint="eastAsia"/>
+        </w:rPr>
+        <w:t>+</w:t>
+      </w:r>
+      <w:r>
+        <w:t xml:space="preserve"> ehcache</w:t>
+      </w:r>
+      <w:r>
+        <w:rPr>
+          <w:rFonts w:hint="eastAsia"/>
+        </w:rPr>
+        <w:t>+</w:t>
+      </w:r>
+      <w:r>
+        <w:t xml:space="preserve"> email</w:t>
+      </w:r>
+      <w:r>
+        <w:rPr>
+          <w:rFonts w:hint="eastAsia"/>
+        </w:rPr>
+        <w:t>+</w:t>
+      </w:r>
+      <w:r>
+        <w:t xml:space="preserve"> redis</w:t>
       </w:r>
     </w:p>
     <w:p>
@@ -1766,6 +1868,7 @@
         <w:rPr>
           <w:rFonts w:hint="eastAsia"/>
         </w:rPr>
+        <w:lastRenderedPageBreak/>
         <w:t>重启</w:t>
       </w:r>
       <w:r>
@@ -1783,7 +1886,6 @@
         <w:rPr>
           <w:rFonts w:hint="eastAsia"/>
         </w:rPr>
-        <w:lastRenderedPageBreak/>
         <w:t>查看端口占用情况：</w:t>
       </w:r>
       <w:r>

</xml_diff>